<commit_message>
[Fix] Requirement List & Use case Diagram 수정
</commit_message>
<xml_diff>
--- a/보고서.docx
+++ b/보고서.docx
@@ -20,22 +20,13 @@
             <w:tcW w:w="704" w:type="dxa"/>
           </w:tcPr>
           <w:p>
-            <w:pPr>
-              <w:rPr>
-                <w:lang w:eastAsia="ko-Kore-KR"/>
-              </w:rPr>
-            </w:pPr>
-            <w:r>
-              <w:rPr>
-                <w:rFonts w:hint="eastAsia"/>
-                <w:lang w:eastAsia="ko-Kore-KR"/>
+            <w:r>
+              <w:rPr>
+                <w:rFonts w:hint="eastAsia"/>
               </w:rPr>
               <w:t>N</w:t>
             </w:r>
             <w:r>
-              <w:rPr>
-                <w:lang w:eastAsia="ko-Kore-KR"/>
-              </w:rPr>
               <w:t>o.</w:t>
             </w:r>
           </w:p>
@@ -45,22 +36,13 @@
             <w:tcW w:w="5306" w:type="dxa"/>
           </w:tcPr>
           <w:p>
-            <w:pPr>
-              <w:rPr>
-                <w:lang w:eastAsia="ko-Kore-KR"/>
-              </w:rPr>
-            </w:pPr>
-            <w:r>
-              <w:rPr>
-                <w:rFonts w:hint="eastAsia"/>
-                <w:lang w:eastAsia="ko-Kore-KR"/>
+            <w:r>
+              <w:rPr>
+                <w:rFonts w:hint="eastAsia"/>
               </w:rPr>
               <w:t>R</w:t>
             </w:r>
             <w:r>
-              <w:rPr>
-                <w:lang w:eastAsia="ko-Kore-KR"/>
-              </w:rPr>
               <w:t>equirement</w:t>
             </w:r>
           </w:p>
@@ -70,22 +52,13 @@
             <w:tcW w:w="3006" w:type="dxa"/>
           </w:tcPr>
           <w:p>
-            <w:pPr>
-              <w:rPr>
-                <w:lang w:eastAsia="ko-Kore-KR"/>
-              </w:rPr>
-            </w:pPr>
-            <w:r>
-              <w:rPr>
-                <w:rFonts w:hint="eastAsia"/>
-                <w:lang w:eastAsia="ko-Kore-KR"/>
+            <w:r>
+              <w:rPr>
+                <w:rFonts w:hint="eastAsia"/>
               </w:rPr>
               <w:t>U</w:t>
             </w:r>
             <w:r>
-              <w:rPr>
-                <w:lang w:eastAsia="ko-Kore-KR"/>
-              </w:rPr>
               <w:t>se Case(s)</w:t>
             </w:r>
           </w:p>
@@ -97,15 +70,9 @@
             <w:tcW w:w="704" w:type="dxa"/>
           </w:tcPr>
           <w:p>
-            <w:pPr>
-              <w:rPr>
-                <w:lang w:eastAsia="ko-Kore-KR"/>
-              </w:rPr>
-            </w:pPr>
-            <w:r>
-              <w:rPr>
-                <w:rFonts w:hint="eastAsia"/>
-                <w:lang w:eastAsia="ko-Kore-KR"/>
+            <w:r>
+              <w:rPr>
+                <w:rFonts w:hint="eastAsia"/>
               </w:rPr>
               <w:t>1</w:t>
             </w:r>
@@ -124,14 +91,10 @@
             <w:r>
               <w:rPr>
                 <w:rFonts w:hint="eastAsia"/>
-                <w:lang w:eastAsia="ko-Kore-KR"/>
               </w:rPr>
               <w:t>-</w:t>
             </w:r>
             <w:r>
-              <w:rPr>
-                <w:lang w:eastAsia="ko-Kore-KR"/>
-              </w:rPr>
               <w:t xml:space="preserve"> </w:t>
             </w:r>
             <w:r>
@@ -280,7 +243,6 @@
           <w:p>
             <w:pPr>
               <w:rPr>
-                <w:rFonts w:hint="eastAsia"/>
                 <w:lang w:eastAsia="ko-KR"/>
               </w:rPr>
             </w:pPr>
@@ -365,60 +327,6 @@
                 <w:lang w:eastAsia="ko-KR"/>
               </w:rPr>
               <w:t>주민번호</w:t>
-            </w:r>
-            <w:r>
-              <w:rPr>
-                <w:rFonts w:hint="eastAsia"/>
-                <w:lang w:eastAsia="ko-KR"/>
-              </w:rPr>
-              <w:t>,</w:t>
-            </w:r>
-            <w:r>
-              <w:rPr>
-                <w:lang w:eastAsia="ko-KR"/>
-              </w:rPr>
-              <w:t xml:space="preserve"> </w:t>
-            </w:r>
-            <w:r>
-              <w:rPr>
-                <w:rFonts w:hint="eastAsia"/>
-                <w:lang w:eastAsia="ko-KR"/>
-              </w:rPr>
-              <w:t>주소</w:t>
-            </w:r>
-            <w:r>
-              <w:rPr>
-                <w:rFonts w:hint="eastAsia"/>
-                <w:lang w:eastAsia="ko-KR"/>
-              </w:rPr>
-              <w:t>,</w:t>
-            </w:r>
-            <w:r>
-              <w:rPr>
-                <w:lang w:eastAsia="ko-KR"/>
-              </w:rPr>
-              <w:t xml:space="preserve"> </w:t>
-            </w:r>
-            <w:r>
-              <w:rPr>
-                <w:rFonts w:hint="eastAsia"/>
-                <w:lang w:eastAsia="ko-KR"/>
-              </w:rPr>
-              <w:t>이메일</w:t>
-            </w:r>
-            <w:r>
-              <w:rPr>
-                <w:rFonts w:hint="eastAsia"/>
-                <w:lang w:eastAsia="ko-KR"/>
-              </w:rPr>
-              <w:t xml:space="preserve"> </w:t>
-            </w:r>
-            <w:r>
-              <w:rPr>
-                <w:rFonts w:hint="eastAsia"/>
-                <w:lang w:eastAsia="ko-KR"/>
-              </w:rPr>
-              <w:t>등</w:t>
             </w:r>
             <w:r>
               <w:rPr>
@@ -500,7 +408,6 @@
           <w:p>
             <w:pPr>
               <w:rPr>
-                <w:rFonts w:hint="eastAsia"/>
                 <w:lang w:eastAsia="ko-KR"/>
               </w:rPr>
             </w:pPr>
@@ -533,15 +440,9 @@
             <w:tcW w:w="704" w:type="dxa"/>
           </w:tcPr>
           <w:p>
-            <w:pPr>
-              <w:rPr>
-                <w:lang w:eastAsia="ko-Kore-KR"/>
-              </w:rPr>
-            </w:pPr>
-            <w:r>
-              <w:rPr>
-                <w:rFonts w:hint="eastAsia"/>
-                <w:lang w:eastAsia="ko-Kore-KR"/>
+            <w:r>
+              <w:rPr>
+                <w:rFonts w:hint="eastAsia"/>
               </w:rPr>
               <w:t>2</w:t>
             </w:r>
@@ -658,6 +559,7 @@
           <w:p>
             <w:pPr>
               <w:rPr>
+                <w:rFonts w:hint="eastAsia"/>
                 <w:lang w:eastAsia="ko-KR"/>
               </w:rPr>
             </w:pPr>
@@ -743,166 +645,6 @@
                 <w:lang w:eastAsia="ko-KR"/>
               </w:rPr>
               <w:t>소멸된다</w:t>
-            </w:r>
-            <w:r>
-              <w:rPr>
-                <w:rFonts w:hint="eastAsia"/>
-                <w:lang w:eastAsia="ko-KR"/>
-              </w:rPr>
-              <w:t>.</w:t>
-            </w:r>
-          </w:p>
-          <w:p>
-            <w:pPr>
-              <w:rPr>
-                <w:rFonts w:hint="eastAsia"/>
-                <w:lang w:eastAsia="ko-KR"/>
-              </w:rPr>
-            </w:pPr>
-            <w:r>
-              <w:rPr>
-                <w:lang w:eastAsia="ko-KR"/>
-              </w:rPr>
-              <w:t xml:space="preserve">- </w:t>
-            </w:r>
-            <w:r>
-              <w:rPr>
-                <w:rFonts w:hint="eastAsia"/>
-                <w:lang w:eastAsia="ko-KR"/>
-              </w:rPr>
-              <w:t>단</w:t>
-            </w:r>
-            <w:r>
-              <w:rPr>
-                <w:rFonts w:hint="eastAsia"/>
-                <w:lang w:eastAsia="ko-KR"/>
-              </w:rPr>
-              <w:t>,</w:t>
-            </w:r>
-            <w:r>
-              <w:rPr>
-                <w:lang w:eastAsia="ko-KR"/>
-              </w:rPr>
-              <w:t xml:space="preserve"> </w:t>
-            </w:r>
-            <w:r>
-              <w:rPr>
-                <w:rFonts w:hint="eastAsia"/>
-                <w:lang w:eastAsia="ko-KR"/>
-              </w:rPr>
-              <w:t>회원은</w:t>
-            </w:r>
-            <w:r>
-              <w:rPr>
-                <w:rFonts w:hint="eastAsia"/>
-                <w:lang w:eastAsia="ko-KR"/>
-              </w:rPr>
-              <w:t xml:space="preserve"> </w:t>
-            </w:r>
-            <w:r>
-              <w:rPr>
-                <w:rFonts w:hint="eastAsia"/>
-                <w:lang w:eastAsia="ko-KR"/>
-              </w:rPr>
-              <w:t>등록한</w:t>
-            </w:r>
-            <w:r>
-              <w:rPr>
-                <w:rFonts w:hint="eastAsia"/>
-                <w:lang w:eastAsia="ko-KR"/>
-              </w:rPr>
-              <w:t xml:space="preserve"> </w:t>
-            </w:r>
-            <w:r>
-              <w:rPr>
-                <w:rFonts w:hint="eastAsia"/>
-                <w:lang w:eastAsia="ko-KR"/>
-              </w:rPr>
-              <w:t>상품이</w:t>
-            </w:r>
-            <w:r>
-              <w:rPr>
-                <w:rFonts w:hint="eastAsia"/>
-                <w:lang w:eastAsia="ko-KR"/>
-              </w:rPr>
-              <w:t xml:space="preserve"> </w:t>
-            </w:r>
-            <w:r>
-              <w:rPr>
-                <w:rFonts w:hint="eastAsia"/>
-                <w:lang w:eastAsia="ko-KR"/>
-              </w:rPr>
-              <w:t>하나도</w:t>
-            </w:r>
-            <w:r>
-              <w:rPr>
-                <w:rFonts w:hint="eastAsia"/>
-                <w:lang w:eastAsia="ko-KR"/>
-              </w:rPr>
-              <w:t xml:space="preserve"> </w:t>
-            </w:r>
-            <w:r>
-              <w:rPr>
-                <w:rFonts w:hint="eastAsia"/>
-                <w:lang w:eastAsia="ko-KR"/>
-              </w:rPr>
-              <w:t>없는</w:t>
-            </w:r>
-            <w:r>
-              <w:rPr>
-                <w:rFonts w:hint="eastAsia"/>
-                <w:lang w:eastAsia="ko-KR"/>
-              </w:rPr>
-              <w:t xml:space="preserve"> </w:t>
-            </w:r>
-            <w:r>
-              <w:rPr>
-                <w:rFonts w:hint="eastAsia"/>
-                <w:lang w:eastAsia="ko-KR"/>
-              </w:rPr>
-              <w:t>상태에서</w:t>
-            </w:r>
-            <w:r>
-              <w:rPr>
-                <w:rFonts w:hint="eastAsia"/>
-                <w:lang w:eastAsia="ko-KR"/>
-              </w:rPr>
-              <w:t xml:space="preserve"> </w:t>
-            </w:r>
-            <w:r>
-              <w:rPr>
-                <w:rFonts w:hint="eastAsia"/>
-                <w:lang w:eastAsia="ko-KR"/>
-              </w:rPr>
-              <w:t>탈퇴할</w:t>
-            </w:r>
-            <w:r>
-              <w:rPr>
-                <w:rFonts w:hint="eastAsia"/>
-                <w:lang w:eastAsia="ko-KR"/>
-              </w:rPr>
-              <w:t xml:space="preserve"> </w:t>
-            </w:r>
-            <w:r>
-              <w:rPr>
-                <w:rFonts w:hint="eastAsia"/>
-                <w:lang w:eastAsia="ko-KR"/>
-              </w:rPr>
-              <w:t>수</w:t>
-            </w:r>
-            <w:r>
-              <w:rPr>
-                <w:rFonts w:hint="eastAsia"/>
-                <w:lang w:eastAsia="ko-KR"/>
-              </w:rPr>
-              <w:t xml:space="preserve"> </w:t>
-            </w:r>
-            <w:r>
-              <w:rPr>
-                <w:rFonts w:hint="eastAsia"/>
-                <w:lang w:eastAsia="ko-KR"/>
-              </w:rPr>
-              <w:t>있다</w:t>
             </w:r>
             <w:r>
               <w:rPr>
@@ -920,7 +662,6 @@
           <w:p>
             <w:pPr>
               <w:rPr>
-                <w:rFonts w:hint="eastAsia"/>
                 <w:lang w:eastAsia="ko-KR"/>
               </w:rPr>
             </w:pPr>
@@ -953,15 +694,9 @@
             <w:tcW w:w="704" w:type="dxa"/>
           </w:tcPr>
           <w:p>
-            <w:pPr>
-              <w:rPr>
-                <w:lang w:eastAsia="ko-Kore-KR"/>
-              </w:rPr>
-            </w:pPr>
-            <w:r>
-              <w:rPr>
-                <w:rFonts w:hint="eastAsia"/>
-                <w:lang w:eastAsia="ko-Kore-KR"/>
+            <w:r>
+              <w:rPr>
+                <w:rFonts w:hint="eastAsia"/>
               </w:rPr>
               <w:t>3</w:t>
             </w:r>
@@ -1077,114 +812,70 @@
                 <w:rFonts w:hint="eastAsia"/>
                 <w:lang w:eastAsia="ko-KR"/>
               </w:rPr>
-              <w:t>로그인해야</w:t>
-            </w:r>
-            <w:r>
-              <w:rPr>
-                <w:rFonts w:hint="eastAsia"/>
-                <w:lang w:eastAsia="ko-KR"/>
-              </w:rPr>
-              <w:t xml:space="preserve"> </w:t>
-            </w:r>
-            <w:r>
-              <w:rPr>
-                <w:rFonts w:hint="eastAsia"/>
-                <w:lang w:eastAsia="ko-KR"/>
-              </w:rPr>
-              <w:t>한다</w:t>
-            </w:r>
-            <w:r>
-              <w:rPr>
-                <w:rFonts w:hint="eastAsia"/>
-                <w:lang w:eastAsia="ko-KR"/>
-              </w:rPr>
-              <w:t>.</w:t>
-            </w:r>
-          </w:p>
-          <w:p>
-            <w:pPr>
-              <w:rPr>
-                <w:rFonts w:hint="eastAsia"/>
-                <w:lang w:eastAsia="ko-KR"/>
-              </w:rPr>
-            </w:pPr>
-            <w:r>
-              <w:rPr>
-                <w:rFonts w:hint="eastAsia"/>
-                <w:lang w:eastAsia="ko-KR"/>
-              </w:rPr>
-              <w:t>-</w:t>
-            </w:r>
-            <w:r>
-              <w:rPr>
-                <w:lang w:eastAsia="ko-KR"/>
-              </w:rPr>
-              <w:t xml:space="preserve"> </w:t>
-            </w:r>
-            <w:r>
-              <w:rPr>
-                <w:rFonts w:hint="eastAsia"/>
-                <w:lang w:eastAsia="ko-KR"/>
-              </w:rPr>
-              <w:t>회원이</w:t>
-            </w:r>
-            <w:r>
-              <w:rPr>
-                <w:rFonts w:hint="eastAsia"/>
-                <w:lang w:eastAsia="ko-KR"/>
-              </w:rPr>
-              <w:t xml:space="preserve"> </w:t>
-            </w:r>
-            <w:proofErr w:type="spellStart"/>
-            <w:r>
-              <w:rPr>
-                <w:rFonts w:hint="eastAsia"/>
-                <w:lang w:eastAsia="ko-KR"/>
-              </w:rPr>
-              <w:t>로그아웃하면</w:t>
-            </w:r>
-            <w:proofErr w:type="spellEnd"/>
-            <w:r>
-              <w:rPr>
-                <w:rFonts w:hint="eastAsia"/>
-                <w:lang w:eastAsia="ko-KR"/>
-              </w:rPr>
-              <w:t xml:space="preserve"> </w:t>
-            </w:r>
-            <w:r>
-              <w:rPr>
-                <w:rFonts w:hint="eastAsia"/>
-                <w:lang w:eastAsia="ko-KR"/>
-              </w:rPr>
-              <w:t>프로그램은</w:t>
-            </w:r>
-            <w:r>
-              <w:rPr>
-                <w:rFonts w:hint="eastAsia"/>
-                <w:lang w:eastAsia="ko-KR"/>
-              </w:rPr>
-              <w:t xml:space="preserve"> </w:t>
-            </w:r>
-            <w:r>
-              <w:rPr>
-                <w:rFonts w:hint="eastAsia"/>
-                <w:lang w:eastAsia="ko-KR"/>
-              </w:rPr>
-              <w:t>자동으로</w:t>
-            </w:r>
-            <w:r>
-              <w:rPr>
-                <w:rFonts w:hint="eastAsia"/>
-                <w:lang w:eastAsia="ko-KR"/>
-              </w:rPr>
-              <w:t xml:space="preserve"> </w:t>
-            </w:r>
-            <w:r>
-              <w:rPr>
-                <w:rFonts w:hint="eastAsia"/>
-                <w:lang w:eastAsia="ko-KR"/>
-              </w:rPr>
-              <w:t>종료된다</w:t>
+              <w:t>로그인</w:t>
+            </w:r>
+            <w:r>
+              <w:rPr>
+                <w:rFonts w:hint="eastAsia"/>
+                <w:lang w:eastAsia="ko-KR"/>
+              </w:rPr>
+              <w:t>하며</w:t>
+            </w:r>
+            <w:r>
+              <w:rPr>
+                <w:rFonts w:hint="eastAsia"/>
+                <w:lang w:eastAsia="ko-KR"/>
+              </w:rPr>
+              <w:t xml:space="preserve"> </w:t>
+            </w:r>
+            <w:r>
+              <w:rPr>
+                <w:rFonts w:hint="eastAsia"/>
+                <w:lang w:eastAsia="ko-KR"/>
+              </w:rPr>
+              <w:t>로그아웃</w:t>
+            </w:r>
+            <w:r>
+              <w:rPr>
+                <w:rFonts w:hint="eastAsia"/>
+                <w:lang w:eastAsia="ko-KR"/>
+              </w:rPr>
+              <w:t xml:space="preserve"> </w:t>
+            </w:r>
+            <w:r>
+              <w:rPr>
+                <w:rFonts w:hint="eastAsia"/>
+                <w:lang w:eastAsia="ko-KR"/>
+              </w:rPr>
+              <w:t>할</w:t>
+            </w:r>
+            <w:r>
+              <w:rPr>
+                <w:rFonts w:hint="eastAsia"/>
+                <w:lang w:eastAsia="ko-KR"/>
+              </w:rPr>
+              <w:t xml:space="preserve"> </w:t>
+            </w:r>
+            <w:r>
+              <w:rPr>
+                <w:rFonts w:hint="eastAsia"/>
+                <w:lang w:eastAsia="ko-KR"/>
+              </w:rPr>
+              <w:t>수</w:t>
+            </w:r>
+            <w:r>
+              <w:rPr>
+                <w:rFonts w:hint="eastAsia"/>
+                <w:lang w:eastAsia="ko-KR"/>
+              </w:rPr>
+              <w:t xml:space="preserve"> </w:t>
+            </w:r>
+            <w:r>
+              <w:rPr>
+                <w:rFonts w:hint="eastAsia"/>
+                <w:lang w:eastAsia="ko-KR"/>
+              </w:rPr>
+              <w:t>있다</w:t>
             </w:r>
             <w:r>
               <w:rPr>
@@ -1229,6 +920,7 @@
           <w:p>
             <w:pPr>
               <w:rPr>
+                <w:rFonts w:hint="eastAsia"/>
                 <w:lang w:eastAsia="ko-KR"/>
               </w:rPr>
             </w:pPr>
@@ -1251,735 +943,6 @@
                 <w:lang w:eastAsia="ko-KR"/>
               </w:rPr>
               <w:t>로그아웃</w:t>
-            </w:r>
-          </w:p>
-          <w:p>
-            <w:pPr>
-              <w:rPr>
-                <w:rFonts w:hint="eastAsia"/>
-                <w:lang w:eastAsia="ko-KR"/>
-              </w:rPr>
-            </w:pPr>
-            <w:r>
-              <w:rPr>
-                <w:rFonts w:hint="eastAsia"/>
-                <w:lang w:eastAsia="ko-KR"/>
-              </w:rPr>
-              <w:t>-</w:t>
-            </w:r>
-            <w:r>
-              <w:rPr>
-                <w:lang w:eastAsia="ko-KR"/>
-              </w:rPr>
-              <w:t xml:space="preserve"> </w:t>
-            </w:r>
-            <w:r>
-              <w:rPr>
-                <w:rFonts w:hint="eastAsia"/>
-                <w:lang w:eastAsia="ko-KR"/>
-              </w:rPr>
-              <w:t>프로그램</w:t>
-            </w:r>
-            <w:r>
-              <w:rPr>
-                <w:rFonts w:hint="eastAsia"/>
-                <w:lang w:eastAsia="ko-KR"/>
-              </w:rPr>
-              <w:t xml:space="preserve"> </w:t>
-            </w:r>
-            <w:r>
-              <w:rPr>
-                <w:rFonts w:hint="eastAsia"/>
-                <w:lang w:eastAsia="ko-KR"/>
-              </w:rPr>
-              <w:t>종료</w:t>
-            </w:r>
-          </w:p>
-        </w:tc>
-      </w:tr>
-      <w:tr>
-        <w:tc>
-          <w:tcPr>
-            <w:tcW w:w="704" w:type="dxa"/>
-          </w:tcPr>
-          <w:p>
-            <w:pPr>
-              <w:rPr>
-                <w:lang w:eastAsia="ko-Kore-KR"/>
-              </w:rPr>
-            </w:pPr>
-            <w:r>
-              <w:rPr>
-                <w:rFonts w:hint="eastAsia"/>
-                <w:lang w:eastAsia="ko-Kore-KR"/>
-              </w:rPr>
-              <w:t>4</w:t>
-            </w:r>
-          </w:p>
-        </w:tc>
-        <w:tc>
-          <w:tcPr>
-            <w:tcW w:w="5306" w:type="dxa"/>
-          </w:tcPr>
-          <w:p>
-            <w:pPr>
-              <w:rPr>
-                <w:lang w:eastAsia="ko-KR"/>
-              </w:rPr>
-            </w:pPr>
-            <w:r>
-              <w:rPr>
-                <w:rFonts w:hint="eastAsia"/>
-                <w:lang w:eastAsia="ko-KR"/>
-              </w:rPr>
-              <w:t xml:space="preserve">- </w:t>
-            </w:r>
-            <w:r>
-              <w:rPr>
-                <w:rFonts w:hint="eastAsia"/>
-                <w:lang w:eastAsia="ko-KR"/>
-              </w:rPr>
-              <w:t>결제</w:t>
-            </w:r>
-            <w:r>
-              <w:rPr>
-                <w:rFonts w:hint="eastAsia"/>
-                <w:lang w:eastAsia="ko-KR"/>
-              </w:rPr>
-              <w:t xml:space="preserve"> </w:t>
-            </w:r>
-            <w:r>
-              <w:rPr>
-                <w:rFonts w:hint="eastAsia"/>
-                <w:lang w:eastAsia="ko-KR"/>
-              </w:rPr>
-              <w:t>시</w:t>
-            </w:r>
-            <w:r>
-              <w:rPr>
-                <w:rFonts w:hint="eastAsia"/>
-                <w:lang w:eastAsia="ko-KR"/>
-              </w:rPr>
-              <w:t xml:space="preserve"> </w:t>
-            </w:r>
-            <w:r>
-              <w:rPr>
-                <w:rFonts w:hint="eastAsia"/>
-                <w:lang w:eastAsia="ko-KR"/>
-              </w:rPr>
-              <w:t>포인트</w:t>
-            </w:r>
-            <w:r>
-              <w:rPr>
-                <w:rFonts w:hint="eastAsia"/>
-                <w:lang w:eastAsia="ko-KR"/>
-              </w:rPr>
-              <w:t xml:space="preserve"> </w:t>
-            </w:r>
-            <w:r>
-              <w:rPr>
-                <w:rFonts w:hint="eastAsia"/>
-                <w:lang w:eastAsia="ko-KR"/>
-              </w:rPr>
-              <w:t>사용을</w:t>
-            </w:r>
-            <w:r>
-              <w:rPr>
-                <w:rFonts w:hint="eastAsia"/>
-                <w:lang w:eastAsia="ko-KR"/>
-              </w:rPr>
-              <w:t xml:space="preserve"> </w:t>
-            </w:r>
-            <w:r>
-              <w:rPr>
-                <w:rFonts w:hint="eastAsia"/>
-                <w:lang w:eastAsia="ko-KR"/>
-              </w:rPr>
-              <w:t>선택할</w:t>
-            </w:r>
-            <w:r>
-              <w:rPr>
-                <w:rFonts w:hint="eastAsia"/>
-                <w:lang w:eastAsia="ko-KR"/>
-              </w:rPr>
-              <w:t xml:space="preserve"> </w:t>
-            </w:r>
-            <w:r>
-              <w:rPr>
-                <w:rFonts w:hint="eastAsia"/>
-                <w:lang w:eastAsia="ko-KR"/>
-              </w:rPr>
-              <w:t>수</w:t>
-            </w:r>
-            <w:r>
-              <w:rPr>
-                <w:rFonts w:hint="eastAsia"/>
-                <w:lang w:eastAsia="ko-KR"/>
-              </w:rPr>
-              <w:t xml:space="preserve"> </w:t>
-            </w:r>
-            <w:r>
-              <w:rPr>
-                <w:rFonts w:hint="eastAsia"/>
-                <w:lang w:eastAsia="ko-KR"/>
-              </w:rPr>
-              <w:t>있다</w:t>
-            </w:r>
-            <w:r>
-              <w:rPr>
-                <w:rFonts w:hint="eastAsia"/>
-                <w:lang w:eastAsia="ko-KR"/>
-              </w:rPr>
-              <w:t>.</w:t>
-            </w:r>
-          </w:p>
-          <w:p>
-            <w:pPr>
-              <w:rPr>
-                <w:rFonts w:hint="eastAsia"/>
-                <w:lang w:eastAsia="ko-KR"/>
-              </w:rPr>
-            </w:pPr>
-            <w:r>
-              <w:rPr>
-                <w:lang w:eastAsia="ko-KR"/>
-              </w:rPr>
-              <w:t xml:space="preserve">- </w:t>
-            </w:r>
-            <w:r>
-              <w:rPr>
-                <w:rFonts w:hint="eastAsia"/>
-                <w:lang w:eastAsia="ko-KR"/>
-              </w:rPr>
-              <w:t>포인트는</w:t>
-            </w:r>
-            <w:r>
-              <w:rPr>
-                <w:rFonts w:hint="eastAsia"/>
-                <w:lang w:eastAsia="ko-KR"/>
-              </w:rPr>
-              <w:t xml:space="preserve"> </w:t>
-            </w:r>
-            <w:r>
-              <w:rPr>
-                <w:lang w:eastAsia="ko-KR"/>
-              </w:rPr>
-              <w:t>3000</w:t>
-            </w:r>
-            <w:r>
-              <w:rPr>
-                <w:rFonts w:hint="eastAsia"/>
-                <w:lang w:eastAsia="ko-KR"/>
-              </w:rPr>
-              <w:t>점</w:t>
-            </w:r>
-            <w:r>
-              <w:rPr>
-                <w:rFonts w:hint="eastAsia"/>
-                <w:lang w:eastAsia="ko-KR"/>
-              </w:rPr>
-              <w:t xml:space="preserve"> </w:t>
-            </w:r>
-            <w:r>
-              <w:rPr>
-                <w:rFonts w:hint="eastAsia"/>
-                <w:lang w:eastAsia="ko-KR"/>
-              </w:rPr>
-              <w:t>이상이</w:t>
-            </w:r>
-            <w:r>
-              <w:rPr>
-                <w:rFonts w:hint="eastAsia"/>
-                <w:lang w:eastAsia="ko-KR"/>
-              </w:rPr>
-              <w:t xml:space="preserve"> </w:t>
-            </w:r>
-            <w:r>
-              <w:rPr>
-                <w:rFonts w:hint="eastAsia"/>
-                <w:lang w:eastAsia="ko-KR"/>
-              </w:rPr>
-              <w:t>적립되어</w:t>
-            </w:r>
-            <w:r>
-              <w:rPr>
-                <w:rFonts w:hint="eastAsia"/>
-                <w:lang w:eastAsia="ko-KR"/>
-              </w:rPr>
-              <w:t xml:space="preserve"> </w:t>
-            </w:r>
-            <w:r>
-              <w:rPr>
-                <w:rFonts w:hint="eastAsia"/>
-                <w:lang w:eastAsia="ko-KR"/>
-              </w:rPr>
-              <w:t>있는</w:t>
-            </w:r>
-            <w:r>
-              <w:rPr>
-                <w:rFonts w:hint="eastAsia"/>
-                <w:lang w:eastAsia="ko-KR"/>
-              </w:rPr>
-              <w:t xml:space="preserve"> </w:t>
-            </w:r>
-            <w:r>
-              <w:rPr>
-                <w:rFonts w:hint="eastAsia"/>
-                <w:lang w:eastAsia="ko-KR"/>
-              </w:rPr>
-              <w:t>경우에</w:t>
-            </w:r>
-            <w:r>
-              <w:rPr>
-                <w:rFonts w:hint="eastAsia"/>
-                <w:lang w:eastAsia="ko-KR"/>
-              </w:rPr>
-              <w:t xml:space="preserve"> </w:t>
-            </w:r>
-            <w:r>
-              <w:rPr>
-                <w:rFonts w:hint="eastAsia"/>
-                <w:lang w:eastAsia="ko-KR"/>
-              </w:rPr>
-              <w:t>사용</w:t>
-            </w:r>
-            <w:r>
-              <w:rPr>
-                <w:rFonts w:hint="eastAsia"/>
-                <w:lang w:eastAsia="ko-KR"/>
-              </w:rPr>
-              <w:t xml:space="preserve"> </w:t>
-            </w:r>
-            <w:r>
-              <w:rPr>
-                <w:rFonts w:hint="eastAsia"/>
-                <w:lang w:eastAsia="ko-KR"/>
-              </w:rPr>
-              <w:t>가능하다</w:t>
-            </w:r>
-            <w:r>
-              <w:rPr>
-                <w:rFonts w:hint="eastAsia"/>
-                <w:lang w:eastAsia="ko-KR"/>
-              </w:rPr>
-              <w:t xml:space="preserve">. </w:t>
-            </w:r>
-          </w:p>
-        </w:tc>
-        <w:tc>
-          <w:tcPr>
-            <w:tcW w:w="3006" w:type="dxa"/>
-          </w:tcPr>
-          <w:p>
-            <w:pPr>
-              <w:rPr>
-                <w:lang w:eastAsia="ko-KR"/>
-              </w:rPr>
-            </w:pPr>
-            <w:r>
-              <w:rPr>
-                <w:rFonts w:hint="eastAsia"/>
-                <w:lang w:eastAsia="ko-KR"/>
-              </w:rPr>
-              <w:t>-</w:t>
-            </w:r>
-            <w:r>
-              <w:rPr>
-                <w:lang w:eastAsia="ko-KR"/>
-              </w:rPr>
-              <w:t xml:space="preserve"> </w:t>
-            </w:r>
-            <w:r>
-              <w:rPr>
-                <w:rFonts w:hint="eastAsia"/>
-                <w:lang w:eastAsia="ko-KR"/>
-              </w:rPr>
-              <w:t>결제</w:t>
-            </w:r>
-          </w:p>
-          <w:p>
-            <w:pPr>
-              <w:rPr>
-                <w:rFonts w:hint="eastAsia"/>
-                <w:lang w:eastAsia="ko-KR"/>
-              </w:rPr>
-            </w:pPr>
-            <w:r>
-              <w:rPr>
-                <w:rFonts w:hint="eastAsia"/>
-                <w:lang w:eastAsia="ko-KR"/>
-              </w:rPr>
-              <w:t>-</w:t>
-            </w:r>
-            <w:r>
-              <w:rPr>
-                <w:lang w:eastAsia="ko-KR"/>
-              </w:rPr>
-              <w:t xml:space="preserve"> </w:t>
-            </w:r>
-            <w:r>
-              <w:rPr>
-                <w:rFonts w:hint="eastAsia"/>
-                <w:lang w:eastAsia="ko-KR"/>
-              </w:rPr>
-              <w:t>포인트</w:t>
-            </w:r>
-            <w:r>
-              <w:rPr>
-                <w:rFonts w:hint="eastAsia"/>
-                <w:lang w:eastAsia="ko-KR"/>
-              </w:rPr>
-              <w:t xml:space="preserve"> </w:t>
-            </w:r>
-            <w:r>
-              <w:rPr>
-                <w:rFonts w:hint="eastAsia"/>
-                <w:lang w:eastAsia="ko-KR"/>
-              </w:rPr>
-              <w:t>사용</w:t>
-            </w:r>
-          </w:p>
-        </w:tc>
-      </w:tr>
-      <w:tr>
-        <w:tc>
-          <w:tcPr>
-            <w:tcW w:w="704" w:type="dxa"/>
-          </w:tcPr>
-          <w:p>
-            <w:pPr>
-              <w:rPr>
-                <w:rFonts w:hint="eastAsia"/>
-                <w:lang w:eastAsia="ko-KR"/>
-              </w:rPr>
-            </w:pPr>
-            <w:r>
-              <w:rPr>
-                <w:rFonts w:hint="eastAsia"/>
-                <w:lang w:eastAsia="ko-KR"/>
-              </w:rPr>
-              <w:t>5</w:t>
-            </w:r>
-          </w:p>
-        </w:tc>
-        <w:tc>
-          <w:tcPr>
-            <w:tcW w:w="5306" w:type="dxa"/>
-          </w:tcPr>
-          <w:p>
-            <w:pPr>
-              <w:rPr>
-                <w:lang w:eastAsia="ko-KR"/>
-              </w:rPr>
-            </w:pPr>
-            <w:r>
-              <w:rPr>
-                <w:rFonts w:hint="eastAsia"/>
-                <w:lang w:eastAsia="ko-KR"/>
-              </w:rPr>
-              <w:t>-</w:t>
-            </w:r>
-            <w:r>
-              <w:rPr>
-                <w:lang w:eastAsia="ko-KR"/>
-              </w:rPr>
-              <w:t xml:space="preserve"> </w:t>
-            </w:r>
-            <w:r>
-              <w:rPr>
-                <w:rFonts w:hint="eastAsia"/>
-                <w:lang w:eastAsia="ko-KR"/>
-              </w:rPr>
-              <w:t>구입</w:t>
-            </w:r>
-            <w:r>
-              <w:rPr>
-                <w:rFonts w:hint="eastAsia"/>
-                <w:lang w:eastAsia="ko-KR"/>
-              </w:rPr>
-              <w:t xml:space="preserve"> </w:t>
-            </w:r>
-            <w:r>
-              <w:rPr>
-                <w:rFonts w:hint="eastAsia"/>
-                <w:lang w:eastAsia="ko-KR"/>
-              </w:rPr>
-              <w:t>금액의</w:t>
-            </w:r>
-            <w:r>
-              <w:rPr>
-                <w:rFonts w:hint="eastAsia"/>
-                <w:lang w:eastAsia="ko-KR"/>
-              </w:rPr>
-              <w:t xml:space="preserve"> </w:t>
-            </w:r>
-            <w:r>
-              <w:rPr>
-                <w:lang w:eastAsia="ko-KR"/>
-              </w:rPr>
-              <w:t>1%</w:t>
-            </w:r>
-            <w:r>
-              <w:rPr>
-                <w:rFonts w:hint="eastAsia"/>
-                <w:lang w:eastAsia="ko-KR"/>
-              </w:rPr>
-              <w:t>를</w:t>
-            </w:r>
-            <w:r>
-              <w:rPr>
-                <w:rFonts w:hint="eastAsia"/>
-                <w:lang w:eastAsia="ko-KR"/>
-              </w:rPr>
-              <w:t xml:space="preserve"> </w:t>
-            </w:r>
-            <w:r>
-              <w:rPr>
-                <w:rFonts w:hint="eastAsia"/>
-                <w:lang w:eastAsia="ko-KR"/>
-              </w:rPr>
-              <w:t>포인트로</w:t>
-            </w:r>
-            <w:r>
-              <w:rPr>
-                <w:rFonts w:hint="eastAsia"/>
-                <w:lang w:eastAsia="ko-KR"/>
-              </w:rPr>
-              <w:t xml:space="preserve"> </w:t>
-            </w:r>
-            <w:r>
-              <w:rPr>
-                <w:rFonts w:hint="eastAsia"/>
-                <w:lang w:eastAsia="ko-KR"/>
-              </w:rPr>
-              <w:t>적립해준다</w:t>
-            </w:r>
-            <w:r>
-              <w:rPr>
-                <w:rFonts w:hint="eastAsia"/>
-                <w:lang w:eastAsia="ko-KR"/>
-              </w:rPr>
-              <w:t>.</w:t>
-            </w:r>
-          </w:p>
-          <w:p>
-            <w:pPr>
-              <w:rPr>
-                <w:lang w:eastAsia="ko-KR"/>
-              </w:rPr>
-            </w:pPr>
-            <w:r>
-              <w:rPr>
-                <w:rFonts w:hint="eastAsia"/>
-                <w:lang w:eastAsia="ko-KR"/>
-              </w:rPr>
-              <w:t>-</w:t>
-            </w:r>
-            <w:r>
-              <w:rPr>
-                <w:lang w:eastAsia="ko-KR"/>
-              </w:rPr>
-              <w:t xml:space="preserve"> </w:t>
-            </w:r>
-            <w:r>
-              <w:rPr>
-                <w:rFonts w:hint="eastAsia"/>
-                <w:lang w:eastAsia="ko-KR"/>
-              </w:rPr>
-              <w:t>환불이</w:t>
-            </w:r>
-            <w:r>
-              <w:rPr>
-                <w:rFonts w:hint="eastAsia"/>
-                <w:lang w:eastAsia="ko-KR"/>
-              </w:rPr>
-              <w:t xml:space="preserve"> </w:t>
-            </w:r>
-            <w:r>
-              <w:rPr>
-                <w:rFonts w:hint="eastAsia"/>
-                <w:lang w:eastAsia="ko-KR"/>
-              </w:rPr>
-              <w:t>되는</w:t>
-            </w:r>
-            <w:r>
-              <w:rPr>
-                <w:rFonts w:hint="eastAsia"/>
-                <w:lang w:eastAsia="ko-KR"/>
-              </w:rPr>
-              <w:t xml:space="preserve"> </w:t>
-            </w:r>
-            <w:r>
-              <w:rPr>
-                <w:rFonts w:hint="eastAsia"/>
-                <w:lang w:eastAsia="ko-KR"/>
-              </w:rPr>
-              <w:t>경우에는</w:t>
-            </w:r>
-            <w:r>
-              <w:rPr>
-                <w:rFonts w:hint="eastAsia"/>
-                <w:lang w:eastAsia="ko-KR"/>
-              </w:rPr>
-              <w:t xml:space="preserve"> </w:t>
-            </w:r>
-            <w:r>
-              <w:rPr>
-                <w:rFonts w:hint="eastAsia"/>
-                <w:lang w:eastAsia="ko-KR"/>
-              </w:rPr>
-              <w:t>다시</w:t>
-            </w:r>
-            <w:r>
-              <w:rPr>
-                <w:rFonts w:hint="eastAsia"/>
-                <w:lang w:eastAsia="ko-KR"/>
-              </w:rPr>
-              <w:t xml:space="preserve"> </w:t>
-            </w:r>
-            <w:r>
-              <w:rPr>
-                <w:rFonts w:hint="eastAsia"/>
-                <w:lang w:eastAsia="ko-KR"/>
-              </w:rPr>
-              <w:t>사용될</w:t>
-            </w:r>
-            <w:r>
-              <w:rPr>
-                <w:rFonts w:hint="eastAsia"/>
-                <w:lang w:eastAsia="ko-KR"/>
-              </w:rPr>
-              <w:t xml:space="preserve"> </w:t>
-            </w:r>
-            <w:r>
-              <w:rPr>
-                <w:rFonts w:hint="eastAsia"/>
-                <w:lang w:eastAsia="ko-KR"/>
-              </w:rPr>
-              <w:t>수</w:t>
-            </w:r>
-            <w:r>
-              <w:rPr>
-                <w:rFonts w:hint="eastAsia"/>
-                <w:lang w:eastAsia="ko-KR"/>
-              </w:rPr>
-              <w:t xml:space="preserve"> </w:t>
-            </w:r>
-            <w:r>
-              <w:rPr>
-                <w:rFonts w:hint="eastAsia"/>
-                <w:lang w:eastAsia="ko-KR"/>
-              </w:rPr>
-              <w:t>있도록</w:t>
-            </w:r>
-            <w:r>
-              <w:rPr>
-                <w:rFonts w:hint="eastAsia"/>
-                <w:lang w:eastAsia="ko-KR"/>
-              </w:rPr>
-              <w:t xml:space="preserve"> </w:t>
-            </w:r>
-            <w:r>
-              <w:rPr>
-                <w:rFonts w:hint="eastAsia"/>
-                <w:lang w:eastAsia="ko-KR"/>
-              </w:rPr>
-              <w:t>반환된다</w:t>
-            </w:r>
-            <w:r>
-              <w:rPr>
-                <w:rFonts w:hint="eastAsia"/>
-                <w:lang w:eastAsia="ko-KR"/>
-              </w:rPr>
-              <w:t>.</w:t>
-            </w:r>
-          </w:p>
-        </w:tc>
-        <w:tc>
-          <w:tcPr>
-            <w:tcW w:w="3006" w:type="dxa"/>
-          </w:tcPr>
-          <w:p>
-            <w:pPr>
-              <w:rPr>
-                <w:lang w:eastAsia="ko-KR"/>
-              </w:rPr>
-            </w:pPr>
-            <w:r>
-              <w:rPr>
-                <w:rFonts w:hint="eastAsia"/>
-                <w:lang w:eastAsia="ko-KR"/>
-              </w:rPr>
-              <w:t>-</w:t>
-            </w:r>
-            <w:r>
-              <w:rPr>
-                <w:lang w:eastAsia="ko-KR"/>
-              </w:rPr>
-              <w:t xml:space="preserve"> </w:t>
-            </w:r>
-            <w:r>
-              <w:rPr>
-                <w:rFonts w:hint="eastAsia"/>
-                <w:lang w:eastAsia="ko-KR"/>
-              </w:rPr>
-              <w:t>포인트</w:t>
-            </w:r>
-            <w:r>
-              <w:rPr>
-                <w:rFonts w:hint="eastAsia"/>
-                <w:lang w:eastAsia="ko-KR"/>
-              </w:rPr>
-              <w:t xml:space="preserve"> </w:t>
-            </w:r>
-            <w:r>
-              <w:rPr>
-                <w:rFonts w:hint="eastAsia"/>
-                <w:lang w:eastAsia="ko-KR"/>
-              </w:rPr>
-              <w:t>적립</w:t>
-            </w:r>
-          </w:p>
-          <w:p>
-            <w:pPr>
-              <w:rPr>
-                <w:rFonts w:hint="eastAsia"/>
-                <w:lang w:eastAsia="ko-KR"/>
-              </w:rPr>
-            </w:pPr>
-            <w:r>
-              <w:rPr>
-                <w:rFonts w:hint="eastAsia"/>
-                <w:lang w:eastAsia="ko-KR"/>
-              </w:rPr>
-              <w:t>-</w:t>
-            </w:r>
-            <w:r>
-              <w:rPr>
-                <w:lang w:eastAsia="ko-KR"/>
-              </w:rPr>
-              <w:t xml:space="preserve"> </w:t>
-            </w:r>
-            <w:r>
-              <w:rPr>
-                <w:rFonts w:hint="eastAsia"/>
-                <w:lang w:eastAsia="ko-KR"/>
-              </w:rPr>
-              <w:t>포인트</w:t>
-            </w:r>
-            <w:r>
-              <w:rPr>
-                <w:rFonts w:hint="eastAsia"/>
-                <w:lang w:eastAsia="ko-KR"/>
-              </w:rPr>
-              <w:t xml:space="preserve"> </w:t>
-            </w:r>
-            <w:r>
-              <w:rPr>
-                <w:rFonts w:hint="eastAsia"/>
-                <w:lang w:eastAsia="ko-KR"/>
-              </w:rPr>
-              <w:t>반환</w:t>
             </w:r>
           </w:p>
         </w:tc>
@@ -1988,7 +951,6 @@
     <w:p>
       <w:pPr>
         <w:rPr>
-          <w:rFonts w:hint="eastAsia"/>
           <w:lang w:eastAsia="ko-KR"/>
         </w:rPr>
       </w:pPr>
@@ -2062,7 +1024,6 @@
           <w:p>
             <w:pPr>
               <w:rPr>
-                <w:rFonts w:hint="eastAsia"/>
                 <w:lang w:eastAsia="ko-KR"/>
               </w:rPr>
             </w:pPr>
@@ -2090,7 +1051,6 @@
           <w:p>
             <w:pPr>
               <w:rPr>
-                <w:rFonts w:hint="eastAsia"/>
                 <w:lang w:eastAsia="ko-KR"/>
               </w:rPr>
             </w:pPr>
@@ -2110,7 +1070,6 @@
           <w:p>
             <w:pPr>
               <w:rPr>
-                <w:rFonts w:hint="eastAsia"/>
                 <w:lang w:eastAsia="ko-KR"/>
               </w:rPr>
             </w:pPr>
@@ -2160,7 +1119,6 @@
           <w:p>
             <w:pPr>
               <w:rPr>
-                <w:rFonts w:hint="eastAsia"/>
                 <w:lang w:eastAsia="ko-KR"/>
               </w:rPr>
             </w:pPr>
@@ -2180,7 +1138,6 @@
           <w:p>
             <w:pPr>
               <w:rPr>
-                <w:rFonts w:hint="eastAsia"/>
                 <w:lang w:eastAsia="ko-KR"/>
               </w:rPr>
             </w:pPr>
@@ -2232,283 +1189,6 @@
                 <w:lang w:eastAsia="ko-KR"/>
               </w:rPr>
               <w:t>유저</w:t>
-            </w:r>
-          </w:p>
-        </w:tc>
-      </w:tr>
-      <w:tr>
-        <w:tc>
-          <w:tcPr>
-            <w:tcW w:w="2122" w:type="dxa"/>
-          </w:tcPr>
-          <w:p>
-            <w:pPr>
-              <w:rPr>
-                <w:rFonts w:hint="eastAsia"/>
-                <w:lang w:eastAsia="ko-KR"/>
-              </w:rPr>
-            </w:pPr>
-            <w:r>
-              <w:rPr>
-                <w:rFonts w:hint="eastAsia"/>
-                <w:lang w:eastAsia="ko-KR"/>
-              </w:rPr>
-              <w:t>포인트</w:t>
-            </w:r>
-            <w:r>
-              <w:rPr>
-                <w:rFonts w:hint="eastAsia"/>
-                <w:lang w:eastAsia="ko-KR"/>
-              </w:rPr>
-              <w:t xml:space="preserve"> </w:t>
-            </w:r>
-            <w:r>
-              <w:rPr>
-                <w:rFonts w:hint="eastAsia"/>
-                <w:lang w:eastAsia="ko-KR"/>
-              </w:rPr>
-              <w:t>관리</w:t>
-            </w:r>
-            <w:r>
-              <w:rPr>
-                <w:rFonts w:hint="eastAsia"/>
-                <w:lang w:eastAsia="ko-KR"/>
-              </w:rPr>
-              <w:t xml:space="preserve"> </w:t>
-            </w:r>
-            <w:r>
-              <w:rPr>
-                <w:rFonts w:hint="eastAsia"/>
-                <w:lang w:eastAsia="ko-KR"/>
-              </w:rPr>
-              <w:t>시스템</w:t>
-            </w:r>
-          </w:p>
-        </w:tc>
-        <w:tc>
-          <w:tcPr>
-            <w:tcW w:w="6894" w:type="dxa"/>
-          </w:tcPr>
-          <w:p>
-            <w:pPr>
-              <w:rPr>
-                <w:rFonts w:hint="eastAsia"/>
-                <w:lang w:eastAsia="ko-KR"/>
-              </w:rPr>
-            </w:pPr>
-            <w:r>
-              <w:rPr>
-                <w:rFonts w:hint="eastAsia"/>
-                <w:lang w:eastAsia="ko-KR"/>
-              </w:rPr>
-              <w:t>포인트</w:t>
-            </w:r>
-            <w:r>
-              <w:rPr>
-                <w:rFonts w:hint="eastAsia"/>
-                <w:lang w:eastAsia="ko-KR"/>
-              </w:rPr>
-              <w:t xml:space="preserve"> </w:t>
-            </w:r>
-            <w:r>
-              <w:rPr>
-                <w:rFonts w:hint="eastAsia"/>
-                <w:lang w:eastAsia="ko-KR"/>
-              </w:rPr>
-              <w:t>적립</w:t>
-            </w:r>
-            <w:r>
-              <w:rPr>
-                <w:rFonts w:hint="eastAsia"/>
-                <w:lang w:eastAsia="ko-KR"/>
-              </w:rPr>
-              <w:t>,</w:t>
-            </w:r>
-            <w:r>
-              <w:rPr>
-                <w:lang w:eastAsia="ko-KR"/>
-              </w:rPr>
-              <w:t xml:space="preserve"> </w:t>
-            </w:r>
-            <w:r>
-              <w:rPr>
-                <w:rFonts w:hint="eastAsia"/>
-                <w:lang w:eastAsia="ko-KR"/>
-              </w:rPr>
-              <w:t>사용</w:t>
-            </w:r>
-            <w:r>
-              <w:rPr>
-                <w:rFonts w:hint="eastAsia"/>
-                <w:lang w:eastAsia="ko-KR"/>
-              </w:rPr>
-              <w:t>,</w:t>
-            </w:r>
-            <w:r>
-              <w:rPr>
-                <w:lang w:eastAsia="ko-KR"/>
-              </w:rPr>
-              <w:t xml:space="preserve"> </w:t>
-            </w:r>
-            <w:r>
-              <w:rPr>
-                <w:rFonts w:hint="eastAsia"/>
-                <w:lang w:eastAsia="ko-KR"/>
-              </w:rPr>
-              <w:t>반환을</w:t>
-            </w:r>
-            <w:r>
-              <w:rPr>
-                <w:rFonts w:hint="eastAsia"/>
-                <w:lang w:eastAsia="ko-KR"/>
-              </w:rPr>
-              <w:t xml:space="preserve"> </w:t>
-            </w:r>
-            <w:r>
-              <w:rPr>
-                <w:rFonts w:hint="eastAsia"/>
-                <w:lang w:eastAsia="ko-KR"/>
-              </w:rPr>
-              <w:t>포함하는</w:t>
-            </w:r>
-            <w:r>
-              <w:rPr>
-                <w:rFonts w:hint="eastAsia"/>
-                <w:lang w:eastAsia="ko-KR"/>
-              </w:rPr>
-              <w:t xml:space="preserve"> </w:t>
-            </w:r>
-            <w:r>
-              <w:rPr>
-                <w:rFonts w:hint="eastAsia"/>
-                <w:lang w:eastAsia="ko-KR"/>
-              </w:rPr>
-              <w:t>시스템</w:t>
-            </w:r>
-          </w:p>
-        </w:tc>
-      </w:tr>
-      <w:tr>
-        <w:tc>
-          <w:tcPr>
-            <w:tcW w:w="2122" w:type="dxa"/>
-          </w:tcPr>
-          <w:p>
-            <w:pPr>
-              <w:rPr>
-                <w:rFonts w:hint="eastAsia"/>
-                <w:lang w:eastAsia="ko-KR"/>
-              </w:rPr>
-            </w:pPr>
-            <w:r>
-              <w:rPr>
-                <w:rFonts w:hint="eastAsia"/>
-                <w:lang w:eastAsia="ko-KR"/>
-              </w:rPr>
-              <w:t>프로그램</w:t>
-            </w:r>
-            <w:r>
-              <w:rPr>
-                <w:rFonts w:hint="eastAsia"/>
-                <w:lang w:eastAsia="ko-KR"/>
-              </w:rPr>
-              <w:t xml:space="preserve"> </w:t>
-            </w:r>
-            <w:r>
-              <w:rPr>
-                <w:rFonts w:hint="eastAsia"/>
-                <w:lang w:eastAsia="ko-KR"/>
-              </w:rPr>
-              <w:t>자동</w:t>
-            </w:r>
-            <w:r>
-              <w:rPr>
-                <w:rFonts w:hint="eastAsia"/>
-                <w:lang w:eastAsia="ko-KR"/>
-              </w:rPr>
-              <w:t xml:space="preserve"> </w:t>
-            </w:r>
-            <w:r>
-              <w:rPr>
-                <w:rFonts w:hint="eastAsia"/>
-                <w:lang w:eastAsia="ko-KR"/>
-              </w:rPr>
-              <w:t>종료</w:t>
-            </w:r>
-            <w:r>
-              <w:rPr>
-                <w:rFonts w:hint="eastAsia"/>
-                <w:lang w:eastAsia="ko-KR"/>
-              </w:rPr>
-              <w:t xml:space="preserve"> </w:t>
-            </w:r>
-            <w:r>
-              <w:rPr>
-                <w:lang w:eastAsia="ko-KR"/>
-              </w:rPr>
-              <w:t>event</w:t>
-            </w:r>
-          </w:p>
-        </w:tc>
-        <w:tc>
-          <w:tcPr>
-            <w:tcW w:w="6894" w:type="dxa"/>
-          </w:tcPr>
-          <w:p>
-            <w:pPr>
-              <w:rPr>
-                <w:rFonts w:hint="eastAsia"/>
-                <w:lang w:eastAsia="ko-KR"/>
-              </w:rPr>
-            </w:pPr>
-            <w:r>
-              <w:rPr>
-                <w:rFonts w:hint="eastAsia"/>
-                <w:lang w:eastAsia="ko-KR"/>
-              </w:rPr>
-              <w:t>프로그램이</w:t>
-            </w:r>
-            <w:r>
-              <w:rPr>
-                <w:rFonts w:hint="eastAsia"/>
-                <w:lang w:eastAsia="ko-KR"/>
-              </w:rPr>
-              <w:t xml:space="preserve"> </w:t>
-            </w:r>
-            <w:r>
-              <w:rPr>
-                <w:rFonts w:hint="eastAsia"/>
-                <w:lang w:eastAsia="ko-KR"/>
-              </w:rPr>
-              <w:t>자동으로</w:t>
-            </w:r>
-            <w:r>
-              <w:rPr>
-                <w:rFonts w:hint="eastAsia"/>
-                <w:lang w:eastAsia="ko-KR"/>
-              </w:rPr>
-              <w:t xml:space="preserve"> </w:t>
-            </w:r>
-            <w:r>
-              <w:rPr>
-                <w:rFonts w:hint="eastAsia"/>
-                <w:lang w:eastAsia="ko-KR"/>
-              </w:rPr>
-              <w:t>종료되는</w:t>
-            </w:r>
-            <w:r>
-              <w:rPr>
-                <w:rFonts w:hint="eastAsia"/>
-                <w:lang w:eastAsia="ko-KR"/>
-              </w:rPr>
-              <w:t xml:space="preserve"> </w:t>
-            </w:r>
-            <w:r>
-              <w:rPr>
-                <w:rFonts w:hint="eastAsia"/>
-                <w:lang w:eastAsia="ko-KR"/>
-              </w:rPr>
-              <w:t>이벤트</w:t>
             </w:r>
           </w:p>
         </w:tc>
@@ -2517,7 +1197,6 @@
     <w:p>
       <w:pPr>
         <w:rPr>
-          <w:rFonts w:hint="eastAsia"/>
           <w:lang w:eastAsia="ko-KR"/>
         </w:rPr>
       </w:pPr>

</xml_diff>